<commit_message>
Après réunion du 5
Ajout du carnet de bord
</commit_message>
<xml_diff>
--- a/Projet Elec/Documentation/Composant/Choix des composants.docx
+++ b/Projet Elec/Documentation/Composant/Choix des composants.docx
@@ -346,24 +346,6 @@
         <w:t>Fourchette -25°c à 85°c</w:t>
       </w:r>
     </w:p>
-    <w:p>
-      <w:pPr>
-        <w:pStyle w:val="Heading1"/>
-      </w:pPr>
-      <w:r>
-        <w:t>Température</w:t>
-      </w:r>
-    </w:p>
-    <w:p/>
-    <w:p>
-      <w:pPr>
-        <w:pStyle w:val="Heading1"/>
-      </w:pPr>
-      <w:r>
-        <w:t>Hygrométrie</w:t>
-      </w:r>
-    </w:p>
-    <w:p/>
     <w:p>
       <w:pPr>
         <w:pStyle w:val="Heading1"/>
@@ -448,7 +430,6 @@
         <w:pStyle w:val="Heading1"/>
       </w:pPr>
       <w:r>
-        <w:lastRenderedPageBreak/>
         <w:t>Luminosité</w:t>
       </w:r>
     </w:p>
@@ -523,6 +504,7 @@
         </w:numPr>
       </w:pPr>
       <w:r>
+        <w:lastRenderedPageBreak/>
         <w:t xml:space="preserve">Prix </w:t>
       </w:r>
       <w:r>
@@ -532,28 +514,25 @@
         <w:t xml:space="preserve"> 3.21€</w:t>
       </w:r>
     </w:p>
-    <w:p/>
+    <w:p>
+      <w:pPr>
+        <w:pStyle w:val="Heading1"/>
+      </w:pPr>
+      <w:r>
+        <w:t>Détection de pluie</w:t>
+      </w:r>
+    </w:p>
     <w:p>
       <w:pPr>
         <w:pStyle w:val="Heading2"/>
       </w:pPr>
-    </w:p>
-    <w:p/>
-    <w:p/>
-    <w:p>
-      <w:pPr>
-        <w:pStyle w:val="Heading1"/>
-      </w:pPr>
-      <w:r>
-        <w:t>Détection de pluie</w:t>
-      </w:r>
-    </w:p>
-    <w:p>
-      <w:pPr>
-        <w:pStyle w:val="Heading2"/>
-      </w:pPr>
       <w:r>
         <w:t>IBR273</w:t>
+      </w:r>
+    </w:p>
+    <w:p>
+      <w:r>
+        <w:t>http://www.lextronic.fr/P1784-capteur-de-pluie-ibr273.html</w:t>
       </w:r>
     </w:p>
     <w:p>
@@ -573,8 +552,62 @@
       <w:r>
         <w:t xml:space="preserve"> 7.68€</w:t>
       </w:r>
-    </w:p>
-    <w:p>
+      <w:r>
+        <w:t xml:space="preserve"> (</w:t>
+      </w:r>
+      <w:proofErr w:type="spellStart"/>
+      <w:r>
+        <w:t>lextronic</w:t>
+      </w:r>
+      <w:proofErr w:type="spellEnd"/>
+      <w:r>
+        <w:t>)</w:t>
+      </w:r>
+    </w:p>
+    <w:p/>
+    <w:p>
+      <w:pPr>
+        <w:pStyle w:val="Heading1"/>
+      </w:pPr>
+      <w:r>
+        <w:t>Identification du module</w:t>
+      </w:r>
+    </w:p>
+    <w:p>
+      <w:pPr>
+        <w:pStyle w:val="Heading2"/>
+      </w:pPr>
+      <w:r>
+        <w:t xml:space="preserve">Roue codeuse </w:t>
+      </w:r>
+    </w:p>
+    <w:p>
+      <w:hyperlink r:id="rId7" w:history="1">
+        <w:r>
+          <w:rPr>
+            <w:rStyle w:val="Hyperlink"/>
+          </w:rPr>
+          <w:t>http://fr.rs-online.com/web/p/interrupteurs-rotatifs/1759646/</w:t>
+        </w:r>
+      </w:hyperlink>
+    </w:p>
+    <w:p>
+      <w:pPr>
+        <w:pStyle w:val="ListParagraph"/>
+        <w:numPr>
+          <w:ilvl w:val="0"/>
+          <w:numId w:val="6"/>
+        </w:numPr>
+      </w:pPr>
+      <w:r>
+        <w:t xml:space="preserve">Prix  </w:t>
+      </w:r>
+      <w:r>
+        <w:sym w:font="Wingdings" w:char="F0E0"/>
+      </w:r>
+      <w:r>
+        <w:t xml:space="preserve"> 4.87€ (RS)</w:t>
+      </w:r>
       <w:bookmarkStart w:id="0" w:name="_GoBack"/>
       <w:bookmarkEnd w:id="0"/>
     </w:p>
@@ -1158,7 +1191,7 @@
   <w:abstractNum w:abstractNumId="5">
     <w:nsid w:val="771954D6"/>
     <w:multiLevelType w:val="hybridMultilevel"/>
-    <w:tmpl w:val="E0047B4C"/>
+    <w:tmpl w:val="5EC05B22"/>
     <w:lvl w:ilvl="0" w:tplc="04090001">
       <w:start w:val="1"/>
       <w:numFmt w:val="bullet"/>

</xml_diff>